<commit_message>
change military to sports
</commit_message>
<xml_diff>
--- a/Proposal/informal proposal.docx
+++ b/Proposal/informal proposal.docx
@@ -1,6 +1,6 @@
 
 <file path=word/document.xml><?xml version="1.0" encoding="utf-8"?>
-<w:document xmlns:wpc="http://schemas.microsoft.com/office/word/2010/wordprocessingCanvas" xmlns:cx="http://schemas.microsoft.com/office/drawing/2014/chartex" xmlns:cx1="http://schemas.microsoft.com/office/drawing/2015/9/8/chartex" xmlns:cx2="http://schemas.microsoft.com/office/drawing/2015/10/21/chartex" xmlns:cx3="http://schemas.microsoft.com/office/drawing/2016/5/9/chartex" xmlns:cx4="http://schemas.microsoft.com/office/drawing/2016/5/10/chartex" xmlns:cx5="http://schemas.microsoft.com/office/drawing/2016/5/11/chartex" xmlns:mc="http://schemas.openxmlformats.org/markup-compatibility/2006" xmlns:o="urn:schemas-microsoft-com:office:office" xmlns:r="http://schemas.openxmlformats.org/officeDocument/2006/relationships" xmlns:m="http://schemas.openxmlformats.org/officeDocument/2006/math" xmlns:v="urn:schemas-microsoft-com:vml" xmlns:wp14="http://schemas.microsoft.com/office/word/2010/wordprocessingDrawing" xmlns:wp="http://schemas.openxmlformats.org/drawingml/2006/wordprocessingDrawing" xmlns:w10="urn:schemas-microsoft-com:office:word" xmlns:w="http://schemas.openxmlformats.org/wordprocessingml/2006/main" xmlns:w14="http://schemas.microsoft.com/office/word/2010/wordml" xmlns:w15="http://schemas.microsoft.com/office/word/2012/wordml" xmlns:w16se="http://schemas.microsoft.com/office/word/2015/wordml/symex" xmlns:wpg="http://schemas.microsoft.com/office/word/2010/wordprocessingGroup" xmlns:wpi="http://schemas.microsoft.com/office/word/2010/wordprocessingInk" xmlns:wne="http://schemas.microsoft.com/office/word/2006/wordml" xmlns:wps="http://schemas.microsoft.com/office/word/2010/wordprocessingShape" mc:Ignorable="w14 w15 w16se wp14">
+<w:document xmlns:wpc="http://schemas.microsoft.com/office/word/2010/wordprocessingCanvas" xmlns:mo="http://schemas.microsoft.com/office/mac/office/2008/main" xmlns:mc="http://schemas.openxmlformats.org/markup-compatibility/2006" xmlns:mv="urn:schemas-microsoft-com:mac:vml" xmlns:o="urn:schemas-microsoft-com:office:office" xmlns:r="http://schemas.openxmlformats.org/officeDocument/2006/relationships" xmlns:m="http://schemas.openxmlformats.org/officeDocument/2006/math" xmlns:v="urn:schemas-microsoft-com:vml" xmlns:wp14="http://schemas.microsoft.com/office/word/2010/wordprocessingDrawing" xmlns:wp="http://schemas.openxmlformats.org/drawingml/2006/wordprocessingDrawing" xmlns:w10="urn:schemas-microsoft-com:office:word" xmlns:w="http://schemas.openxmlformats.org/wordprocessingml/2006/main" xmlns:w14="http://schemas.microsoft.com/office/word/2010/wordml" xmlns:w15="http://schemas.microsoft.com/office/word/2012/wordml" xmlns:wpg="http://schemas.microsoft.com/office/word/2010/wordprocessingGroup" xmlns:wpi="http://schemas.microsoft.com/office/word/2010/wordprocessingInk" xmlns:wne="http://schemas.microsoft.com/office/word/2006/wordml" xmlns:wps="http://schemas.microsoft.com/office/word/2010/wordprocessingShape" mc:Ignorable="w14 w15 wp14">
   <w:body>
     <w:p>
       <w:pPr>
@@ -250,7 +250,7 @@
     <w:p>
       <w:pPr>
         <w:rPr>
-          <w:rFonts w:ascii="Times New Roman" w:hAnsi="Times New Roman" w:cs="Times New Roman" w:hint="eastAsia"/>
+          <w:rFonts w:ascii="Times New Roman" w:hAnsi="Times New Roman" w:cs="Times New Roman"/>
         </w:rPr>
       </w:pPr>
     </w:p>
@@ -326,14 +326,22 @@
         <w:rPr>
           <w:rFonts w:ascii="Times New Roman" w:hAnsi="Times New Roman" w:cs="Times New Roman"/>
         </w:rPr>
-        <w:t xml:space="preserve"> there are many levels of communication. Level-1 self-interested; level-2 sharing useful intel; level-3 sharing stats and maybe form tactics accordingly and so on with each level more information is shared. </w:t>
-      </w:r>
+        <w:t xml:space="preserve"> there are many levels of communication. Level-1 self-interested; level-2 sharing useful intel; level-3 sharing stats and maybe form tactics accordingly and so on with each le</w:t>
+      </w:r>
+      <w:r>
+        <w:rPr>
+          <w:rFonts w:ascii="Times New Roman" w:hAnsi="Times New Roman" w:cs="Times New Roman"/>
+        </w:rPr>
+        <w:t>vel more information is shared.</w:t>
+      </w:r>
+      <w:bookmarkStart w:id="0" w:name="_GoBack"/>
+      <w:bookmarkEnd w:id="0"/>
     </w:p>
     <w:p>
       <w:pPr>
         <w:ind w:firstLineChars="200" w:firstLine="420"/>
         <w:rPr>
-          <w:rFonts w:ascii="Times New Roman" w:hAnsi="Times New Roman" w:cs="Times New Roman" w:hint="eastAsia"/>
+          <w:rFonts w:ascii="Times New Roman" w:hAnsi="Times New Roman" w:cs="Times New Roman"/>
         </w:rPr>
       </w:pPr>
       <w:r>
@@ -399,7 +407,7 @@
       <w:pPr>
         <w:ind w:firstLineChars="200" w:firstLine="420"/>
         <w:rPr>
-          <w:rFonts w:ascii="Times New Roman" w:hAnsi="Times New Roman" w:cs="Times New Roman" w:hint="eastAsia"/>
+          <w:rFonts w:ascii="Times New Roman" w:hAnsi="Times New Roman" w:cs="Times New Roman"/>
         </w:rPr>
       </w:pPr>
       <w:r>
@@ -572,23 +580,26 @@
         <w:rPr>
           <w:rFonts w:ascii="Times New Roman" w:hAnsi="Times New Roman" w:cs="Times New Roman"/>
         </w:rPr>
-        <w:t xml:space="preserve"> the information they owned, and in centralized methods, the leader gather all the information and give the order to each agent. Both methods can be used in many game environments where teamwork and strategy are needed. Besides, by evaluate the performance of different method, we can find out which method is better under some environments or situations, and what is the advantage and disadvantage of the method respectively. Furthermore, this multiagent team model may suit for some situation in real world, and could provide suggest</w:t>
-      </w:r>
-      <w:r>
-        <w:rPr>
-          <w:rFonts w:ascii="Times New Roman" w:hAnsi="Times New Roman" w:cs="Times New Roman"/>
-        </w:rPr>
-        <w:t xml:space="preserve">ions to some teamwork such as military </w:t>
-      </w:r>
-      <w:r>
-        <w:rPr>
-          <w:rFonts w:ascii="Times New Roman" w:hAnsi="Times New Roman" w:cs="Times New Roman"/>
-        </w:rPr>
-        <w:lastRenderedPageBreak/>
-        <w:t>operation group</w:t>
-      </w:r>
-      <w:bookmarkStart w:id="0" w:name="_GoBack"/>
-      <w:bookmarkEnd w:id="0"/>
+        <w:t xml:space="preserve"> the information they owned, and in centralized methods, the leader gather all the information and give the order to each agent. Both methods can be used in many game environments where teamwork and strategy are needed. Besides, by evaluate the performance of different method, we can find out which method is better under some environments or situations, and what is the advantage and disadvantage of the method respectively. Furthermore, this team model may suit for some situation in real world, and could provide suggest</w:t>
+      </w:r>
+      <w:r>
+        <w:rPr>
+          <w:rFonts w:ascii="Times New Roman" w:hAnsi="Times New Roman" w:cs="Times New Roman"/>
+        </w:rPr>
+        <w:t>ions for</w:t>
+      </w:r>
+      <w:r>
+        <w:rPr>
+          <w:rFonts w:ascii="Times New Roman" w:hAnsi="Times New Roman" w:cs="Times New Roman"/>
+        </w:rPr>
+        <w:t xml:space="preserve"> teamwork such as </w:t>
+      </w:r>
+      <w:r>
+        <w:rPr>
+          <w:rFonts w:ascii="Times New Roman" w:hAnsi="Times New Roman" w:cs="Times New Roman"/>
+        </w:rPr>
+        <w:t>sports</w:t>
+      </w:r>
       <w:r>
         <w:rPr>
           <w:rFonts w:ascii="Times New Roman" w:hAnsi="Times New Roman" w:cs="Times New Roman"/>
@@ -607,7 +618,7 @@
 </file>
 
 <file path=word/endnotes.xml><?xml version="1.0" encoding="utf-8"?>
-<w:endnotes xmlns:wpc="http://schemas.microsoft.com/office/word/2010/wordprocessingCanvas" xmlns:cx="http://schemas.microsoft.com/office/drawing/2014/chartex" xmlns:cx1="http://schemas.microsoft.com/office/drawing/2015/9/8/chartex" xmlns:cx2="http://schemas.microsoft.com/office/drawing/2015/10/21/chartex" xmlns:cx3="http://schemas.microsoft.com/office/drawing/2016/5/9/chartex" xmlns:cx4="http://schemas.microsoft.com/office/drawing/2016/5/10/chartex" xmlns:cx5="http://schemas.microsoft.com/office/drawing/2016/5/11/chartex" xmlns:mc="http://schemas.openxmlformats.org/markup-compatibility/2006" xmlns:o="urn:schemas-microsoft-com:office:office" xmlns:r="http://schemas.openxmlformats.org/officeDocument/2006/relationships" xmlns:m="http://schemas.openxmlformats.org/officeDocument/2006/math" xmlns:v="urn:schemas-microsoft-com:vml" xmlns:wp14="http://schemas.microsoft.com/office/word/2010/wordprocessingDrawing" xmlns:wp="http://schemas.openxmlformats.org/drawingml/2006/wordprocessingDrawing" xmlns:w10="urn:schemas-microsoft-com:office:word" xmlns:w="http://schemas.openxmlformats.org/wordprocessingml/2006/main" xmlns:w14="http://schemas.microsoft.com/office/word/2010/wordml" xmlns:w15="http://schemas.microsoft.com/office/word/2012/wordml" xmlns:w16se="http://schemas.microsoft.com/office/word/2015/wordml/symex" xmlns:wpg="http://schemas.microsoft.com/office/word/2010/wordprocessingGroup" xmlns:wpi="http://schemas.microsoft.com/office/word/2010/wordprocessingInk" xmlns:wne="http://schemas.microsoft.com/office/word/2006/wordml" xmlns:wps="http://schemas.microsoft.com/office/word/2010/wordprocessingShape" mc:Ignorable="w14 w15 w16se wp14">
+<w:endnotes xmlns:wpc="http://schemas.microsoft.com/office/word/2010/wordprocessingCanvas" xmlns:mo="http://schemas.microsoft.com/office/mac/office/2008/main" xmlns:mc="http://schemas.openxmlformats.org/markup-compatibility/2006" xmlns:mv="urn:schemas-microsoft-com:mac:vml" xmlns:o="urn:schemas-microsoft-com:office:office" xmlns:r="http://schemas.openxmlformats.org/officeDocument/2006/relationships" xmlns:m="http://schemas.openxmlformats.org/officeDocument/2006/math" xmlns:v="urn:schemas-microsoft-com:vml" xmlns:wp14="http://schemas.microsoft.com/office/word/2010/wordprocessingDrawing" xmlns:wp="http://schemas.openxmlformats.org/drawingml/2006/wordprocessingDrawing" xmlns:w10="urn:schemas-microsoft-com:office:word" xmlns:w="http://schemas.openxmlformats.org/wordprocessingml/2006/main" xmlns:w14="http://schemas.microsoft.com/office/word/2010/wordml" xmlns:w15="http://schemas.microsoft.com/office/word/2012/wordml" xmlns:wpg="http://schemas.microsoft.com/office/word/2010/wordprocessingGroup" xmlns:wpi="http://schemas.microsoft.com/office/word/2010/wordprocessingInk" xmlns:wne="http://schemas.microsoft.com/office/word/2006/wordml" xmlns:wps="http://schemas.microsoft.com/office/word/2010/wordprocessingShape" mc:Ignorable="w14 w15 wp14">
   <w:endnote w:type="separator" w:id="-1">
     <w:p>
       <w:r>
@@ -626,7 +637,7 @@
 </file>
 
 <file path=word/footnotes.xml><?xml version="1.0" encoding="utf-8"?>
-<w:footnotes xmlns:wpc="http://schemas.microsoft.com/office/word/2010/wordprocessingCanvas" xmlns:cx="http://schemas.microsoft.com/office/drawing/2014/chartex" xmlns:cx1="http://schemas.microsoft.com/office/drawing/2015/9/8/chartex" xmlns:cx2="http://schemas.microsoft.com/office/drawing/2015/10/21/chartex" xmlns:cx3="http://schemas.microsoft.com/office/drawing/2016/5/9/chartex" xmlns:cx4="http://schemas.microsoft.com/office/drawing/2016/5/10/chartex" xmlns:cx5="http://schemas.microsoft.com/office/drawing/2016/5/11/chartex" xmlns:mc="http://schemas.openxmlformats.org/markup-compatibility/2006" xmlns:o="urn:schemas-microsoft-com:office:office" xmlns:r="http://schemas.openxmlformats.org/officeDocument/2006/relationships" xmlns:m="http://schemas.openxmlformats.org/officeDocument/2006/math" xmlns:v="urn:schemas-microsoft-com:vml" xmlns:wp14="http://schemas.microsoft.com/office/word/2010/wordprocessingDrawing" xmlns:wp="http://schemas.openxmlformats.org/drawingml/2006/wordprocessingDrawing" xmlns:w10="urn:schemas-microsoft-com:office:word" xmlns:w="http://schemas.openxmlformats.org/wordprocessingml/2006/main" xmlns:w14="http://schemas.microsoft.com/office/word/2010/wordml" xmlns:w15="http://schemas.microsoft.com/office/word/2012/wordml" xmlns:w16se="http://schemas.microsoft.com/office/word/2015/wordml/symex" xmlns:wpg="http://schemas.microsoft.com/office/word/2010/wordprocessingGroup" xmlns:wpi="http://schemas.microsoft.com/office/word/2010/wordprocessingInk" xmlns:wne="http://schemas.microsoft.com/office/word/2006/wordml" xmlns:wps="http://schemas.microsoft.com/office/word/2010/wordprocessingShape" mc:Ignorable="w14 w15 w16se wp14">
+<w:footnotes xmlns:wpc="http://schemas.microsoft.com/office/word/2010/wordprocessingCanvas" xmlns:mo="http://schemas.microsoft.com/office/mac/office/2008/main" xmlns:mc="http://schemas.openxmlformats.org/markup-compatibility/2006" xmlns:mv="urn:schemas-microsoft-com:mac:vml" xmlns:o="urn:schemas-microsoft-com:office:office" xmlns:r="http://schemas.openxmlformats.org/officeDocument/2006/relationships" xmlns:m="http://schemas.openxmlformats.org/officeDocument/2006/math" xmlns:v="urn:schemas-microsoft-com:vml" xmlns:wp14="http://schemas.microsoft.com/office/word/2010/wordprocessingDrawing" xmlns:wp="http://schemas.openxmlformats.org/drawingml/2006/wordprocessingDrawing" xmlns:w10="urn:schemas-microsoft-com:office:word" xmlns:w="http://schemas.openxmlformats.org/wordprocessingml/2006/main" xmlns:w14="http://schemas.microsoft.com/office/word/2010/wordml" xmlns:w15="http://schemas.microsoft.com/office/word/2012/wordml" xmlns:wpg="http://schemas.microsoft.com/office/word/2010/wordprocessingGroup" xmlns:wpi="http://schemas.microsoft.com/office/word/2010/wordprocessingInk" xmlns:wne="http://schemas.microsoft.com/office/word/2006/wordml" xmlns:wps="http://schemas.microsoft.com/office/word/2010/wordprocessingShape" mc:Ignorable="w14 w15 wp14">
   <w:footnote w:type="separator" w:id="-1">
     <w:p>
       <w:r>
@@ -645,7 +656,7 @@
 </file>
 
 <file path=word/styles.xml><?xml version="1.0" encoding="utf-8"?>
-<w:styles xmlns:mc="http://schemas.openxmlformats.org/markup-compatibility/2006" xmlns:r="http://schemas.openxmlformats.org/officeDocument/2006/relationships" xmlns:w="http://schemas.openxmlformats.org/wordprocessingml/2006/main" xmlns:w14="http://schemas.microsoft.com/office/word/2010/wordml" xmlns:w15="http://schemas.microsoft.com/office/word/2012/wordml" xmlns:w16se="http://schemas.microsoft.com/office/word/2015/wordml/symex" mc:Ignorable="w14 w15 w16se">
+<w:styles xmlns:mc="http://schemas.openxmlformats.org/markup-compatibility/2006" xmlns:r="http://schemas.openxmlformats.org/officeDocument/2006/relationships" xmlns:w="http://schemas.openxmlformats.org/wordprocessingml/2006/main" xmlns:w14="http://schemas.microsoft.com/office/word/2010/wordml" xmlns:w15="http://schemas.microsoft.com/office/word/2012/wordml" mc:Ignorable="w14 w15">
   <w:docDefaults>
     <w:rPrDefault>
       <w:rPr>
@@ -658,7 +669,7 @@
     </w:rPrDefault>
     <w:pPrDefault/>
   </w:docDefaults>
-  <w:latentStyles w:defLockedState="0" w:defUIPriority="99" w:defSemiHidden="0" w:defUnhideWhenUsed="0" w:defQFormat="0" w:count="374">
+  <w:latentStyles w:defLockedState="0" w:defUIPriority="99" w:defSemiHidden="0" w:defUnhideWhenUsed="0" w:defQFormat="0" w:count="382">
     <w:lsdException w:name="Normal" w:uiPriority="0" w:qFormat="1"/>
     <w:lsdException w:name="heading 1" w:uiPriority="9" w:qFormat="1"/>
     <w:lsdException w:name="heading 2" w:semiHidden="1" w:uiPriority="9" w:unhideWhenUsed="1" w:qFormat="1"/>
@@ -764,6 +775,7 @@
     <w:lsdException w:name="HTML Sample" w:semiHidden="1" w:unhideWhenUsed="1"/>
     <w:lsdException w:name="HTML Typewriter" w:semiHidden="1" w:unhideWhenUsed="1"/>
     <w:lsdException w:name="HTML Variable" w:semiHidden="1" w:unhideWhenUsed="1"/>
+    <w:lsdException w:name="Normal Table" w:semiHidden="1" w:unhideWhenUsed="1"/>
     <w:lsdException w:name="annotation subject" w:semiHidden="1" w:unhideWhenUsed="1"/>
     <w:lsdException w:name="No List" w:semiHidden="1" w:unhideWhenUsed="1"/>
     <w:lsdException w:name="Outline List 1" w:semiHidden="1" w:unhideWhenUsed="1"/>
@@ -808,6 +820,7 @@
     <w:lsdException w:name="Table Professional" w:semiHidden="1" w:unhideWhenUsed="1"/>
     <w:lsdException w:name="Table Subtle 1" w:semiHidden="1" w:unhideWhenUsed="1"/>
     <w:lsdException w:name="Table Subtle 2" w:semiHidden="1" w:unhideWhenUsed="1"/>
+    <w:lsdException w:name="Table Web 1" w:semiHidden="1" w:unhideWhenUsed="1"/>
     <w:lsdException w:name="Table Web 2" w:semiHidden="1" w:unhideWhenUsed="1"/>
     <w:lsdException w:name="Table Web 3" w:semiHidden="1" w:unhideWhenUsed="1"/>
     <w:lsdException w:name="Balloon Text" w:semiHidden="1" w:unhideWhenUsed="1"/>
@@ -1030,9 +1043,8 @@
     <w:lsdException w:name="List Table 7 Colorful Accent 6" w:uiPriority="52"/>
     <w:lsdException w:name="Mention" w:semiHidden="1" w:unhideWhenUsed="1"/>
     <w:lsdException w:name="Smart Hyperlink" w:semiHidden="1" w:unhideWhenUsed="1"/>
-    <w:lsdException w:name="Hashtag" w:semiHidden="1" w:unhideWhenUsed="1"/>
   </w:latentStyles>
-  <w:style w:type="paragraph" w:default="1" w:styleId="a">
+  <w:style w:type="paragraph" w:default="1" w:styleId="Normal">
     <w:name w:val="Normal"/>
     <w:qFormat/>
     <w:pPr>
@@ -1040,13 +1052,13 @@
       <w:jc w:val="both"/>
     </w:pPr>
   </w:style>
-  <w:style w:type="character" w:default="1" w:styleId="a0">
+  <w:style w:type="character" w:default="1" w:styleId="DefaultParagraphFont">
     <w:name w:val="Default Paragraph Font"/>
     <w:uiPriority w:val="1"/>
     <w:semiHidden/>
     <w:unhideWhenUsed/>
   </w:style>
-  <w:style w:type="table" w:default="1" w:styleId="a1">
+  <w:style w:type="table" w:default="1" w:styleId="TableNormal">
     <w:name w:val="Normal Table"/>
     <w:uiPriority w:val="99"/>
     <w:semiHidden/>
@@ -1061,16 +1073,16 @@
       </w:tblCellMar>
     </w:tblPr>
   </w:style>
-  <w:style w:type="numbering" w:default="1" w:styleId="a2">
+  <w:style w:type="numbering" w:default="1" w:styleId="NoList">
     <w:name w:val="No List"/>
     <w:uiPriority w:val="99"/>
     <w:semiHidden/>
     <w:unhideWhenUsed/>
   </w:style>
-  <w:style w:type="paragraph" w:styleId="a3">
+  <w:style w:type="paragraph" w:styleId="Header">
     <w:name w:val="header"/>
-    <w:basedOn w:val="a"/>
-    <w:link w:val="a4"/>
+    <w:basedOn w:val="Normal"/>
+    <w:link w:val="HeaderChar"/>
     <w:uiPriority w:val="99"/>
     <w:unhideWhenUsed/>
     <w:rsid w:val="009C0116"/>
@@ -1090,10 +1102,10 @@
       <w:szCs w:val="18"/>
     </w:rPr>
   </w:style>
-  <w:style w:type="character" w:customStyle="1" w:styleId="a4">
-    <w:name w:val="页眉 字符"/>
-    <w:basedOn w:val="a0"/>
-    <w:link w:val="a3"/>
+  <w:style w:type="character" w:customStyle="1" w:styleId="HeaderChar">
+    <w:name w:val="Header Char"/>
+    <w:basedOn w:val="DefaultParagraphFont"/>
+    <w:link w:val="Header"/>
     <w:uiPriority w:val="99"/>
     <w:rsid w:val="009C0116"/>
     <w:rPr>
@@ -1101,10 +1113,10 @@
       <w:szCs w:val="18"/>
     </w:rPr>
   </w:style>
-  <w:style w:type="paragraph" w:styleId="a5">
+  <w:style w:type="paragraph" w:styleId="Footer">
     <w:name w:val="footer"/>
-    <w:basedOn w:val="a"/>
-    <w:link w:val="a6"/>
+    <w:basedOn w:val="Normal"/>
+    <w:link w:val="FooterChar"/>
     <w:uiPriority w:val="99"/>
     <w:unhideWhenUsed/>
     <w:rsid w:val="009C0116"/>
@@ -1121,10 +1133,10 @@
       <w:szCs w:val="18"/>
     </w:rPr>
   </w:style>
-  <w:style w:type="character" w:customStyle="1" w:styleId="a6">
-    <w:name w:val="页脚 字符"/>
-    <w:basedOn w:val="a0"/>
-    <w:link w:val="a5"/>
+  <w:style w:type="character" w:customStyle="1" w:styleId="FooterChar">
+    <w:name w:val="Footer Char"/>
+    <w:basedOn w:val="DefaultParagraphFont"/>
+    <w:link w:val="Footer"/>
     <w:uiPriority w:val="99"/>
     <w:rsid w:val="009C0116"/>
     <w:rPr>

</xml_diff>

<commit_message>
changes in 2nd part
</commit_message>
<xml_diff>
--- a/Proposal/informal proposal.docx
+++ b/Proposal/informal proposal.docx
@@ -1,6 +1,6 @@
 
 <file path=word/document.xml><?xml version="1.0" encoding="utf-8"?>
-<w:document xmlns:wpc="http://schemas.microsoft.com/office/word/2010/wordprocessingCanvas" xmlns:mo="http://schemas.microsoft.com/office/mac/office/2008/main" xmlns:mc="http://schemas.openxmlformats.org/markup-compatibility/2006" xmlns:mv="urn:schemas-microsoft-com:mac:vml" xmlns:o="urn:schemas-microsoft-com:office:office" xmlns:r="http://schemas.openxmlformats.org/officeDocument/2006/relationships" xmlns:m="http://schemas.openxmlformats.org/officeDocument/2006/math" xmlns:v="urn:schemas-microsoft-com:vml" xmlns:wp14="http://schemas.microsoft.com/office/word/2010/wordprocessingDrawing" xmlns:wp="http://schemas.openxmlformats.org/drawingml/2006/wordprocessingDrawing" xmlns:w10="urn:schemas-microsoft-com:office:word" xmlns:w="http://schemas.openxmlformats.org/wordprocessingml/2006/main" xmlns:w14="http://schemas.microsoft.com/office/word/2010/wordml" xmlns:w15="http://schemas.microsoft.com/office/word/2012/wordml" xmlns:wpg="http://schemas.microsoft.com/office/word/2010/wordprocessingGroup" xmlns:wpi="http://schemas.microsoft.com/office/word/2010/wordprocessingInk" xmlns:wne="http://schemas.microsoft.com/office/word/2006/wordml" xmlns:wps="http://schemas.microsoft.com/office/word/2010/wordprocessingShape" mc:Ignorable="w14 w15 wp14">
+<w:document xmlns:wpc="http://schemas.microsoft.com/office/word/2010/wordprocessingCanvas" xmlns:cx="http://schemas.microsoft.com/office/drawing/2014/chartex" xmlns:cx1="http://schemas.microsoft.com/office/drawing/2015/9/8/chartex" xmlns:cx2="http://schemas.microsoft.com/office/drawing/2015/10/21/chartex" xmlns:cx3="http://schemas.microsoft.com/office/drawing/2016/5/9/chartex" xmlns:cx4="http://schemas.microsoft.com/office/drawing/2016/5/10/chartex" xmlns:cx5="http://schemas.microsoft.com/office/drawing/2016/5/11/chartex" xmlns:mc="http://schemas.openxmlformats.org/markup-compatibility/2006" xmlns:o="urn:schemas-microsoft-com:office:office" xmlns:r="http://schemas.openxmlformats.org/officeDocument/2006/relationships" xmlns:m="http://schemas.openxmlformats.org/officeDocument/2006/math" xmlns:v="urn:schemas-microsoft-com:vml" xmlns:wp14="http://schemas.microsoft.com/office/word/2010/wordprocessingDrawing" xmlns:wp="http://schemas.openxmlformats.org/drawingml/2006/wordprocessingDrawing" xmlns:w10="urn:schemas-microsoft-com:office:word" xmlns:w="http://schemas.openxmlformats.org/wordprocessingml/2006/main" xmlns:w14="http://schemas.microsoft.com/office/word/2010/wordml" xmlns:w15="http://schemas.microsoft.com/office/word/2012/wordml" xmlns:w16se="http://schemas.microsoft.com/office/word/2015/wordml/symex" xmlns:wpg="http://schemas.microsoft.com/office/word/2010/wordprocessingGroup" xmlns:wpi="http://schemas.microsoft.com/office/word/2010/wordprocessingInk" xmlns:wne="http://schemas.microsoft.com/office/word/2006/wordml" xmlns:wps="http://schemas.microsoft.com/office/word/2010/wordprocessingShape" mc:Ignorable="w14 w15 w16se wp14">
   <w:body>
     <w:p>
       <w:pPr>
@@ -113,14 +113,7 @@
           <w:rFonts w:ascii="Microsoft Sans Serif" w:eastAsia="Arial Unicode MS" w:hAnsi="Microsoft Sans Serif" w:cs="Microsoft Sans Serif"/>
           <w:szCs w:val="21"/>
         </w:rPr>
-        <w:t xml:space="preserve">Xiangqing Ding(xding3), Zifan </w:t>
-      </w:r>
-      <w:r>
-        <w:rPr>
-          <w:rFonts w:ascii="Microsoft Sans Serif" w:eastAsia="Arial Unicode MS" w:hAnsi="Microsoft Sans Serif" w:cs="Microsoft Sans Serif"/>
-          <w:szCs w:val="21"/>
-        </w:rPr>
-        <w:t>Nan(znan), Wenxuan Zhu(wzhu10),</w:t>
+        <w:t>Xiangqing Ding(xding3), Zifan Nan(znan), Wenxuan Zhu(wzhu10),</w:t>
       </w:r>
     </w:p>
     <w:p>
@@ -176,55 +169,7 @@
         <w:rPr>
           <w:rFonts w:ascii="Times New Roman" w:hAnsi="Times New Roman" w:cs="Times New Roman"/>
         </w:rPr>
-        <w:t xml:space="preserve">AI models for team is an interesting subject. But that might be too general for our </w:t>
-      </w:r>
-      <w:r>
-        <w:rPr>
-          <w:rFonts w:ascii="Times New Roman" w:hAnsi="Times New Roman" w:cs="Times New Roman"/>
-        </w:rPr>
-        <w:t>project</w:t>
-      </w:r>
-      <w:r>
-        <w:rPr>
-          <w:rFonts w:ascii="Times New Roman" w:hAnsi="Times New Roman" w:cs="Times New Roman"/>
-        </w:rPr>
-        <w:t xml:space="preserve">. We would like to evaluate different methods for a group of agents, in an environment where the survival of the team is the goal. More specifically, </w:t>
-      </w:r>
-      <w:r>
-        <w:rPr>
-          <w:rFonts w:ascii="Times New Roman" w:hAnsi="Times New Roman" w:cs="Times New Roman"/>
-        </w:rPr>
-        <w:t>we</w:t>
-      </w:r>
-      <w:r>
-        <w:rPr>
-          <w:rFonts w:ascii="Times New Roman" w:hAnsi="Times New Roman" w:cs="Times New Roman"/>
-        </w:rPr>
-        <w:t xml:space="preserve"> would like to compare centralized </w:t>
-      </w:r>
-      <w:r>
-        <w:rPr>
-          <w:rFonts w:ascii="Times New Roman" w:hAnsi="Times New Roman" w:cs="Times New Roman"/>
-        </w:rPr>
-        <w:t>approaches (</w:t>
-      </w:r>
-      <w:r>
-        <w:rPr>
-          <w:rFonts w:ascii="Times New Roman" w:hAnsi="Times New Roman" w:cs="Times New Roman"/>
-        </w:rPr>
-        <w:t xml:space="preserve">e.g. there is a leader in the group) to decentralized </w:t>
-      </w:r>
-      <w:r>
-        <w:rPr>
-          <w:rFonts w:ascii="Times New Roman" w:hAnsi="Times New Roman" w:cs="Times New Roman"/>
-        </w:rPr>
-        <w:t>approaches (</w:t>
-      </w:r>
-      <w:r>
-        <w:rPr>
-          <w:rFonts w:ascii="Times New Roman" w:hAnsi="Times New Roman" w:cs="Times New Roman"/>
-        </w:rPr>
-        <w:t>e.g. acting individually but cooperatively).</w:t>
+        <w:t>AI models for team is an interesting subject. But that might be too general for our project. We would like to evaluate different methods for a group of agents, in an environment where the survival of the team is the goal. More specifically, we would like to compare centralized approaches (e.g. there is a leader in the group) to decentralized approaches (e.g. acting individually but cooperatively).</w:t>
       </w:r>
       <w:r>
         <w:rPr>
@@ -282,7 +227,91 @@
         <w:rPr>
           <w:rFonts w:ascii="Times New Roman" w:hAnsi="Times New Roman" w:cs="Times New Roman"/>
         </w:rPr>
-        <w:t xml:space="preserve">Many AI techniques are involved in this project. </w:t>
+        <w:t>For dec</w:t>
+      </w:r>
+      <w:r>
+        <w:rPr>
+          <w:rFonts w:ascii="Times New Roman" w:hAnsi="Times New Roman" w:cs="Times New Roman"/>
+        </w:rPr>
+        <w:t xml:space="preserve">entralized methods, each agent make their own decision and </w:t>
+      </w:r>
+      <w:r>
+        <w:rPr>
+          <w:rFonts w:ascii="Times New Roman" w:hAnsi="Times New Roman" w:cs="Times New Roman"/>
+        </w:rPr>
+        <w:t>there are many levels of communication. Level-1</w:t>
+      </w:r>
+      <w:r>
+        <w:rPr>
+          <w:rFonts w:ascii="Times New Roman" w:hAnsi="Times New Roman" w:cs="Times New Roman"/>
+        </w:rPr>
+        <w:t>:</w:t>
+      </w:r>
+      <w:r>
+        <w:rPr>
+          <w:rFonts w:ascii="Times New Roman" w:hAnsi="Times New Roman" w:cs="Times New Roman"/>
+        </w:rPr>
+        <w:t xml:space="preserve"> self-interested; level-2</w:t>
+      </w:r>
+      <w:r>
+        <w:rPr>
+          <w:rFonts w:ascii="Times New Roman" w:hAnsi="Times New Roman" w:cs="Times New Roman"/>
+        </w:rPr>
+        <w:t>:</w:t>
+      </w:r>
+      <w:r>
+        <w:rPr>
+          <w:rFonts w:ascii="Times New Roman" w:hAnsi="Times New Roman" w:cs="Times New Roman"/>
+        </w:rPr>
+        <w:t xml:space="preserve"> sharing useful intel; level-3</w:t>
+      </w:r>
+      <w:r>
+        <w:rPr>
+          <w:rFonts w:ascii="Times New Roman" w:hAnsi="Times New Roman" w:cs="Times New Roman"/>
+        </w:rPr>
+        <w:t>:</w:t>
+      </w:r>
+      <w:r>
+        <w:rPr>
+          <w:rFonts w:ascii="Times New Roman" w:hAnsi="Times New Roman" w:cs="Times New Roman"/>
+        </w:rPr>
+        <w:t xml:space="preserve"> sharing stats and maybe form tactics accordingly</w:t>
+      </w:r>
+      <w:r>
+        <w:rPr>
+          <w:rFonts w:ascii="Times New Roman" w:hAnsi="Times New Roman" w:cs="Times New Roman"/>
+        </w:rPr>
+        <w:t>,</w:t>
+      </w:r>
+      <w:r>
+        <w:rPr>
+          <w:rFonts w:ascii="Times New Roman" w:hAnsi="Times New Roman" w:cs="Times New Roman"/>
+        </w:rPr>
+        <w:t xml:space="preserve"> with each le</w:t>
+      </w:r>
+      <w:r>
+        <w:rPr>
+          <w:rFonts w:ascii="Times New Roman" w:hAnsi="Times New Roman" w:cs="Times New Roman"/>
+        </w:rPr>
+        <w:t>vel more information is shared.</w:t>
+      </w:r>
+      <w:r>
+        <w:rPr>
+          <w:rFonts w:ascii="Times New Roman" w:hAnsi="Times New Roman" w:cs="Times New Roman" w:hint="eastAsia"/>
+        </w:rPr>
+        <w:t xml:space="preserve"> </w:t>
+      </w:r>
+      <w:r>
+        <w:rPr>
+          <w:rFonts w:ascii="Times New Roman" w:hAnsi="Times New Roman" w:cs="Times New Roman"/>
+        </w:rPr>
+        <w:t>For c</w:t>
+      </w:r>
+      <w:r>
+        <w:rPr>
+          <w:rFonts w:ascii="Times New Roman" w:hAnsi="Times New Roman" w:cs="Times New Roman"/>
+        </w:rPr>
+        <w:t xml:space="preserve">entralized methods, there is a leader in the team who has all the information and give order to others. </w:t>
       </w:r>
     </w:p>
     <w:p>
@@ -296,316 +325,146 @@
         <w:rPr>
           <w:rFonts w:ascii="Times New Roman" w:hAnsi="Times New Roman" w:cs="Times New Roman"/>
         </w:rPr>
-        <w:t>For dec</w:t>
-      </w:r>
-      <w:r>
-        <w:rPr>
-          <w:rFonts w:ascii="Times New Roman" w:hAnsi="Times New Roman" w:cs="Times New Roman"/>
-        </w:rPr>
-        <w:t>entralized methods, our thought</w:t>
-      </w:r>
-      <w:r>
-        <w:rPr>
-          <w:rFonts w:ascii="Times New Roman" w:hAnsi="Times New Roman" w:cs="Times New Roman"/>
-        </w:rPr>
-        <w:t xml:space="preserve"> </w:t>
-      </w:r>
-      <w:r>
-        <w:rPr>
-          <w:rFonts w:ascii="Times New Roman" w:hAnsi="Times New Roman" w:cs="Times New Roman"/>
-        </w:rPr>
-        <w:t>i</w:t>
-      </w:r>
-      <w:r>
+        <w:t>Our thought</w:t>
+      </w:r>
+      <w:r>
+        <w:rPr>
+          <w:rFonts w:ascii="Times New Roman" w:hAnsi="Times New Roman" w:cs="Times New Roman"/>
+        </w:rPr>
+        <w:t xml:space="preserve"> is </w:t>
+      </w:r>
+      <w:r>
+        <w:rPr>
+          <w:rFonts w:ascii="Times New Roman" w:hAnsi="Times New Roman" w:cs="Times New Roman"/>
+        </w:rPr>
+        <w:t>using</w:t>
+      </w:r>
+      <w:r>
+        <w:rPr>
+          <w:rFonts w:ascii="Times New Roman" w:hAnsi="Times New Roman" w:cs="Times New Roman"/>
+        </w:rPr>
+        <w:t xml:space="preserve"> decision tree, machine learning techniques, state machines, game tree. And of course, there is some necessary AI needed like path-finding, decisio</w:t>
+      </w:r>
+      <w:r>
+        <w:rPr>
+          <w:rFonts w:ascii="Times New Roman" w:hAnsi="Times New Roman" w:cs="Times New Roman"/>
+        </w:rPr>
+        <w:t>n of fight or flight and so on.</w:t>
+      </w:r>
+    </w:p>
+    <w:p>
+      <w:pPr>
+        <w:rPr>
+          <w:rFonts w:ascii="Times New Roman" w:hAnsi="Times New Roman" w:cs="Times New Roman"/>
+        </w:rPr>
+      </w:pPr>
+    </w:p>
+    <w:p>
+      <w:pPr>
+        <w:rPr>
+          <w:rFonts w:ascii="Times New Roman" w:hAnsi="Times New Roman" w:cs="Times New Roman"/>
+        </w:rPr>
+      </w:pPr>
+      <w:r>
+        <w:rPr>
+          <w:rFonts w:ascii="Times New Roman" w:hAnsi="Times New Roman" w:cs="Times New Roman"/>
+          <w:sz w:val="24"/>
+          <w:u w:val="single"/>
+        </w:rPr>
+        <w:t>Evaluation Method</w:t>
+      </w:r>
+    </w:p>
+    <w:p>
+      <w:pPr>
+        <w:ind w:firstLineChars="200" w:firstLine="420"/>
+        <w:rPr>
+          <w:rFonts w:ascii="Times New Roman" w:hAnsi="Times New Roman" w:cs="Times New Roman"/>
+        </w:rPr>
+      </w:pPr>
+      <w:r>
+        <w:rPr>
+          <w:rFonts w:ascii="Times New Roman" w:hAnsi="Times New Roman" w:cs="Times New Roman"/>
+        </w:rPr>
+        <w:t>Obvious metric for evaluation is time of survival: By using which methods can a team survive the environment is the most amount of time. Another thought is to have 2 AI teams using different methods go against each other, but that would add to the complexity. We could also use the survival rate (survival times/times of encountering enemies) and winning rate (times of beating enemies/times of fighting with enemies) of AI. Both reflects the success of decision making, and the second one specifically presents how sm</w:t>
+      </w:r>
+      <w:r>
+        <w:rPr>
+          <w:rFonts w:ascii="Times New Roman" w:hAnsi="Times New Roman" w:cs="Times New Roman"/>
+        </w:rPr>
+        <w:t>art the AI fighting skills are.</w:t>
+      </w:r>
+    </w:p>
+    <w:p>
+      <w:pPr>
+        <w:ind w:firstLineChars="200" w:firstLine="420"/>
+        <w:rPr>
+          <w:rFonts w:ascii="Times New Roman" w:hAnsi="Times New Roman" w:cs="Times New Roman"/>
+        </w:rPr>
+      </w:pPr>
+      <w:r>
+        <w:rPr>
+          <w:rFonts w:ascii="Times New Roman" w:hAnsi="Times New Roman" w:cs="Times New Roman"/>
+        </w:rPr>
+        <w:t xml:space="preserve">Another way to evaluate would be </w:t>
+      </w:r>
+      <w:r>
+        <w:rPr>
+          <w:rFonts w:ascii="Times New Roman" w:hAnsi="Times New Roman" w:cs="Times New Roman"/>
+        </w:rPr>
+        <w:t>inveting</w:t>
+      </w:r>
+      <w:r>
+        <w:rPr>
+          <w:rFonts w:ascii="Times New Roman" w:hAnsi="Times New Roman" w:cs="Times New Roman"/>
+        </w:rPr>
+        <w:t xml:space="preserve"> people to play against AI, and survey about how do they feel, since intelligent of a game AI could be a subjective subject. Other evaluation metrics exist that are better-targeted at specific applications.</w:t>
+      </w:r>
+    </w:p>
+    <w:p>
+      <w:pPr>
+        <w:rPr>
+          <w:rFonts w:ascii="Times New Roman" w:hAnsi="Times New Roman" w:cs="Times New Roman"/>
+        </w:rPr>
+      </w:pPr>
+    </w:p>
+    <w:p>
+      <w:pPr>
+        <w:rPr>
+          <w:rFonts w:ascii="Times New Roman" w:hAnsi="Times New Roman" w:cs="Times New Roman"/>
+          <w:sz w:val="24"/>
+          <w:u w:val="single"/>
+        </w:rPr>
+      </w:pPr>
+      <w:r>
+        <w:rPr>
+          <w:rFonts w:ascii="Times New Roman" w:hAnsi="Times New Roman" w:cs="Times New Roman"/>
+          <w:sz w:val="24"/>
+          <w:u w:val="single"/>
+        </w:rPr>
+        <w:t>Importance</w:t>
+      </w:r>
+    </w:p>
+    <w:p>
+      <w:pPr>
+        <w:ind w:firstLineChars="200" w:firstLine="420"/>
         <w:rPr>
           <w:rFonts w:ascii="Times New Roman" w:hAnsi="Times New Roman" w:cs="Times New Roman" w:hint="eastAsia"/>
         </w:rPr>
-        <w:t>s</w:t>
-      </w:r>
-      <w:r>
-        <w:rPr>
-          <w:rFonts w:ascii="Times New Roman" w:hAnsi="Times New Roman" w:cs="Times New Roman"/>
-        </w:rPr>
-        <w:t xml:space="preserve"> there are many levels of communication. Level-1 self-interested; level-2 sharing useful intel; level-3 sharing stats and maybe form tactics accordingly and so on with each le</w:t>
-      </w:r>
-      <w:r>
-        <w:rPr>
-          <w:rFonts w:ascii="Times New Roman" w:hAnsi="Times New Roman" w:cs="Times New Roman"/>
-        </w:rPr>
-        <w:t>vel more information is shared.</w:t>
+      </w:pPr>
+      <w:r>
+        <w:rPr>
+          <w:rFonts w:ascii="Times New Roman" w:hAnsi="Times New Roman" w:cs="Times New Roman"/>
+        </w:rPr>
+        <w:t>In most games difficulties are achieved by making enemy stats stronger. We are interested in making it difficult by making AI looked more intelligent and characteristic.</w:t>
+      </w:r>
+      <w:r>
+        <w:rPr>
+          <w:rFonts w:ascii="Times New Roman" w:hAnsi="Times New Roman" w:cs="Times New Roman"/>
+        </w:rPr>
+        <w:t xml:space="preserve"> In decentralized methods, from self-interested to sharing team stats, each agent chooses the action based on the information they owned, and in centralized methods, the leader gather all the information and give the order to each agent. Both methods can be used in many game environments where teamwork and strategy are needed. Besides, by evaluate the performance of different method, we can find out which method is better under some environments or situations, and what is the advantage and disadvantage of the method respectively. Furthermore, this team model may suit for some situation in real world, and could provide suggestions for teamwork such as sports.</w:t>
       </w:r>
       <w:bookmarkStart w:id="0" w:name="_GoBack"/>
       <w:bookmarkEnd w:id="0"/>
-    </w:p>
-    <w:p>
-      <w:pPr>
-        <w:ind w:firstLineChars="200" w:firstLine="420"/>
-        <w:rPr>
-          <w:rFonts w:ascii="Times New Roman" w:hAnsi="Times New Roman" w:cs="Times New Roman"/>
-        </w:rPr>
-      </w:pPr>
-      <w:r>
-        <w:rPr>
-          <w:rFonts w:ascii="Times New Roman" w:hAnsi="Times New Roman" w:cs="Times New Roman"/>
-        </w:rPr>
-        <w:t>For c</w:t>
-      </w:r>
-      <w:r>
-        <w:rPr>
-          <w:rFonts w:ascii="Times New Roman" w:hAnsi="Times New Roman" w:cs="Times New Roman"/>
-        </w:rPr>
-        <w:t>entralized methods, our thought</w:t>
-      </w:r>
-      <w:r>
-        <w:rPr>
-          <w:rFonts w:ascii="Times New Roman" w:hAnsi="Times New Roman" w:cs="Times New Roman"/>
-        </w:rPr>
-        <w:t xml:space="preserve"> is </w:t>
-      </w:r>
-      <w:r>
-        <w:rPr>
-          <w:rFonts w:ascii="Times New Roman" w:hAnsi="Times New Roman" w:cs="Times New Roman"/>
-        </w:rPr>
-        <w:t>using</w:t>
-      </w:r>
-      <w:r>
-        <w:rPr>
-          <w:rFonts w:ascii="Times New Roman" w:hAnsi="Times New Roman" w:cs="Times New Roman"/>
-        </w:rPr>
-        <w:t xml:space="preserve"> decision tree, machine learning techniques, state machines, game tree. And of course, there is some necessary AI needed like path-finding, decisio</w:t>
-      </w:r>
-      <w:r>
-        <w:rPr>
-          <w:rFonts w:ascii="Times New Roman" w:hAnsi="Times New Roman" w:cs="Times New Roman"/>
-        </w:rPr>
-        <w:t>n of fight or flight and so on.</w:t>
-      </w:r>
-    </w:p>
-    <w:p>
-      <w:pPr>
-        <w:rPr>
-          <w:rFonts w:ascii="Times New Roman" w:hAnsi="Times New Roman" w:cs="Times New Roman"/>
-        </w:rPr>
-      </w:pPr>
-    </w:p>
-    <w:p>
-      <w:pPr>
-        <w:rPr>
-          <w:rFonts w:ascii="Times New Roman" w:hAnsi="Times New Roman" w:cs="Times New Roman"/>
-        </w:rPr>
-      </w:pPr>
-      <w:r>
-        <w:rPr>
-          <w:rFonts w:ascii="Times New Roman" w:hAnsi="Times New Roman" w:cs="Times New Roman"/>
-          <w:sz w:val="24"/>
-          <w:u w:val="single"/>
-        </w:rPr>
-        <w:t>Evaluation Method</w:t>
-      </w:r>
-    </w:p>
-    <w:p>
-      <w:pPr>
-        <w:ind w:firstLineChars="200" w:firstLine="420"/>
-        <w:rPr>
-          <w:rFonts w:ascii="Times New Roman" w:hAnsi="Times New Roman" w:cs="Times New Roman"/>
-        </w:rPr>
-      </w:pPr>
-      <w:r>
-        <w:rPr>
-          <w:rFonts w:ascii="Times New Roman" w:hAnsi="Times New Roman" w:cs="Times New Roman"/>
-        </w:rPr>
-        <w:t xml:space="preserve">Obvious metric for evaluation is time of survival: By using which methods can a team </w:t>
-      </w:r>
-      <w:r>
-        <w:rPr>
-          <w:rFonts w:ascii="Times New Roman" w:hAnsi="Times New Roman" w:cs="Times New Roman"/>
-        </w:rPr>
-        <w:t>survive</w:t>
-      </w:r>
-      <w:r>
-        <w:rPr>
-          <w:rFonts w:ascii="Times New Roman" w:hAnsi="Times New Roman" w:cs="Times New Roman"/>
-        </w:rPr>
-        <w:t xml:space="preserve"> the </w:t>
-      </w:r>
-      <w:r>
-        <w:rPr>
-          <w:rFonts w:ascii="Times New Roman" w:hAnsi="Times New Roman" w:cs="Times New Roman"/>
-        </w:rPr>
-        <w:t>environment</w:t>
-      </w:r>
-      <w:r>
-        <w:rPr>
-          <w:rFonts w:ascii="Times New Roman" w:hAnsi="Times New Roman" w:cs="Times New Roman"/>
-        </w:rPr>
-        <w:t xml:space="preserve"> is the most amount of time. Another thought is to have 2 AI teams using different methods go against each other, but that would add to the complexity. We could </w:t>
-      </w:r>
-      <w:r>
-        <w:rPr>
-          <w:rFonts w:ascii="Times New Roman" w:hAnsi="Times New Roman" w:cs="Times New Roman"/>
-        </w:rPr>
-        <w:t>also</w:t>
-      </w:r>
-      <w:r>
-        <w:rPr>
-          <w:rFonts w:ascii="Times New Roman" w:hAnsi="Times New Roman" w:cs="Times New Roman"/>
-        </w:rPr>
-        <w:t xml:space="preserve"> use the survival rate (survival times/times of encountering enemies) and winning </w:t>
-      </w:r>
-      <w:r>
-        <w:rPr>
-          <w:rFonts w:ascii="Times New Roman" w:hAnsi="Times New Roman" w:cs="Times New Roman"/>
-        </w:rPr>
-        <w:t>rate (</w:t>
-      </w:r>
-      <w:r>
-        <w:rPr>
-          <w:rFonts w:ascii="Times New Roman" w:hAnsi="Times New Roman" w:cs="Times New Roman"/>
-        </w:rPr>
-        <w:t xml:space="preserve">times of beating enemies/times of fighting with enemies) of AI. </w:t>
-      </w:r>
-      <w:r>
-        <w:rPr>
-          <w:rFonts w:ascii="Times New Roman" w:hAnsi="Times New Roman" w:cs="Times New Roman"/>
-        </w:rPr>
-        <w:t>Both</w:t>
-      </w:r>
-      <w:r>
-        <w:rPr>
-          <w:rFonts w:ascii="Times New Roman" w:hAnsi="Times New Roman" w:cs="Times New Roman"/>
-        </w:rPr>
-        <w:t xml:space="preserve"> reflects the success of decision making, and the second one specifically presents how sm</w:t>
-      </w:r>
-      <w:r>
-        <w:rPr>
-          <w:rFonts w:ascii="Times New Roman" w:hAnsi="Times New Roman" w:cs="Times New Roman"/>
-        </w:rPr>
-        <w:t>art the AI fighting skills are.</w:t>
-      </w:r>
-    </w:p>
-    <w:p>
-      <w:pPr>
-        <w:ind w:firstLineChars="200" w:firstLine="420"/>
-        <w:rPr>
-          <w:rFonts w:ascii="Times New Roman" w:hAnsi="Times New Roman" w:cs="Times New Roman"/>
-        </w:rPr>
-      </w:pPr>
-      <w:r>
-        <w:rPr>
-          <w:rFonts w:ascii="Times New Roman" w:hAnsi="Times New Roman" w:cs="Times New Roman"/>
-        </w:rPr>
-        <w:t>Another way to evaluate would be to ask people to play against AI, and survey about how do they feel, since intelligent of a game AI could be a subjective subject. Other evaluation metrics exist that are better-targeted at specific applications.</w:t>
-      </w:r>
-    </w:p>
-    <w:p>
-      <w:pPr>
-        <w:rPr>
-          <w:rFonts w:ascii="Times New Roman" w:hAnsi="Times New Roman" w:cs="Times New Roman"/>
-        </w:rPr>
-      </w:pPr>
-    </w:p>
-    <w:p>
-      <w:pPr>
-        <w:rPr>
-          <w:rFonts w:ascii="Times New Roman" w:hAnsi="Times New Roman" w:cs="Times New Roman"/>
-          <w:sz w:val="24"/>
-          <w:u w:val="single"/>
-        </w:rPr>
-      </w:pPr>
-      <w:r>
-        <w:rPr>
-          <w:rFonts w:ascii="Times New Roman" w:hAnsi="Times New Roman" w:cs="Times New Roman"/>
-          <w:sz w:val="24"/>
-          <w:u w:val="single"/>
-        </w:rPr>
-        <w:t>Importance</w:t>
-      </w:r>
-    </w:p>
-    <w:p>
-      <w:pPr>
-        <w:ind w:firstLineChars="200" w:firstLine="420"/>
-        <w:rPr>
-          <w:rFonts w:ascii="Times New Roman" w:hAnsi="Times New Roman" w:cs="Times New Roman"/>
-        </w:rPr>
-      </w:pPr>
-      <w:r>
-        <w:rPr>
-          <w:rFonts w:ascii="Times New Roman" w:hAnsi="Times New Roman" w:cs="Times New Roman"/>
-        </w:rPr>
-        <w:t>In most games difficulties are achieved by making enemy stats stronger. We are interested in making it difficult by making AI looked more intelligent and characteristic.</w:t>
-      </w:r>
-      <w:r>
-        <w:rPr>
-          <w:rFonts w:ascii="Times New Roman" w:hAnsi="Times New Roman" w:cs="Times New Roman"/>
-        </w:rPr>
-        <w:t xml:space="preserve"> In decentralized methods, from self-interested to sharing team stats, ea</w:t>
-      </w:r>
-      <w:r>
-        <w:rPr>
-          <w:rFonts w:ascii="Times New Roman" w:hAnsi="Times New Roman" w:cs="Times New Roman"/>
-        </w:rPr>
-        <w:t>ch agent</w:t>
-      </w:r>
-      <w:r>
-        <w:rPr>
-          <w:rFonts w:ascii="Times New Roman" w:hAnsi="Times New Roman" w:cs="Times New Roman"/>
-        </w:rPr>
-        <w:t xml:space="preserve"> choose</w:t>
-      </w:r>
-      <w:r>
-        <w:rPr>
-          <w:rFonts w:ascii="Times New Roman" w:hAnsi="Times New Roman" w:cs="Times New Roman"/>
-        </w:rPr>
-        <w:t>s</w:t>
-      </w:r>
-      <w:r>
-        <w:rPr>
-          <w:rFonts w:ascii="Times New Roman" w:hAnsi="Times New Roman" w:cs="Times New Roman"/>
-        </w:rPr>
-        <w:t xml:space="preserve"> the </w:t>
-      </w:r>
-      <w:r>
-        <w:rPr>
-          <w:rFonts w:ascii="Times New Roman" w:hAnsi="Times New Roman" w:cs="Times New Roman"/>
-        </w:rPr>
-        <w:t>action</w:t>
-      </w:r>
-      <w:r>
-        <w:rPr>
-          <w:rFonts w:ascii="Times New Roman" w:hAnsi="Times New Roman" w:cs="Times New Roman"/>
-        </w:rPr>
-        <w:t xml:space="preserve"> based on</w:t>
-      </w:r>
-      <w:r>
-        <w:rPr>
-          <w:rFonts w:ascii="Times New Roman" w:hAnsi="Times New Roman" w:cs="Times New Roman"/>
-        </w:rPr>
-        <w:t xml:space="preserve"> the information they owned, and in centralized methods, the leader gather all the information and give the order to each agent. Both methods can be used in many game environments where teamwork and strategy are needed. Besides, by evaluate the performance of different method, we can find out which method is better under some environments or situations, and what is the advantage and disadvantage of the method respectively. Furthermore, this team model may suit for some situation in real world, and could provide suggest</w:t>
-      </w:r>
-      <w:r>
-        <w:rPr>
-          <w:rFonts w:ascii="Times New Roman" w:hAnsi="Times New Roman" w:cs="Times New Roman"/>
-        </w:rPr>
-        <w:t>ions for</w:t>
-      </w:r>
-      <w:r>
-        <w:rPr>
-          <w:rFonts w:ascii="Times New Roman" w:hAnsi="Times New Roman" w:cs="Times New Roman"/>
-        </w:rPr>
-        <w:t xml:space="preserve"> teamwork such as </w:t>
-      </w:r>
-      <w:r>
-        <w:rPr>
-          <w:rFonts w:ascii="Times New Roman" w:hAnsi="Times New Roman" w:cs="Times New Roman"/>
-        </w:rPr>
-        <w:t>sports</w:t>
-      </w:r>
-      <w:r>
-        <w:rPr>
-          <w:rFonts w:ascii="Times New Roman" w:hAnsi="Times New Roman" w:cs="Times New Roman"/>
-        </w:rPr>
-        <w:t>.</w:t>
-      </w:r>
     </w:p>
     <w:sectPr>
       <w:pgSz w:w="11906" w:h="16838"/>
@@ -618,7 +477,7 @@
 </file>
 
 <file path=word/endnotes.xml><?xml version="1.0" encoding="utf-8"?>
-<w:endnotes xmlns:wpc="http://schemas.microsoft.com/office/word/2010/wordprocessingCanvas" xmlns:mo="http://schemas.microsoft.com/office/mac/office/2008/main" xmlns:mc="http://schemas.openxmlformats.org/markup-compatibility/2006" xmlns:mv="urn:schemas-microsoft-com:mac:vml" xmlns:o="urn:schemas-microsoft-com:office:office" xmlns:r="http://schemas.openxmlformats.org/officeDocument/2006/relationships" xmlns:m="http://schemas.openxmlformats.org/officeDocument/2006/math" xmlns:v="urn:schemas-microsoft-com:vml" xmlns:wp14="http://schemas.microsoft.com/office/word/2010/wordprocessingDrawing" xmlns:wp="http://schemas.openxmlformats.org/drawingml/2006/wordprocessingDrawing" xmlns:w10="urn:schemas-microsoft-com:office:word" xmlns:w="http://schemas.openxmlformats.org/wordprocessingml/2006/main" xmlns:w14="http://schemas.microsoft.com/office/word/2010/wordml" xmlns:w15="http://schemas.microsoft.com/office/word/2012/wordml" xmlns:wpg="http://schemas.microsoft.com/office/word/2010/wordprocessingGroup" xmlns:wpi="http://schemas.microsoft.com/office/word/2010/wordprocessingInk" xmlns:wne="http://schemas.microsoft.com/office/word/2006/wordml" xmlns:wps="http://schemas.microsoft.com/office/word/2010/wordprocessingShape" mc:Ignorable="w14 w15 wp14">
+<w:endnotes xmlns:wpc="http://schemas.microsoft.com/office/word/2010/wordprocessingCanvas" xmlns:cx="http://schemas.microsoft.com/office/drawing/2014/chartex" xmlns:cx1="http://schemas.microsoft.com/office/drawing/2015/9/8/chartex" xmlns:cx2="http://schemas.microsoft.com/office/drawing/2015/10/21/chartex" xmlns:cx3="http://schemas.microsoft.com/office/drawing/2016/5/9/chartex" xmlns:cx4="http://schemas.microsoft.com/office/drawing/2016/5/10/chartex" xmlns:cx5="http://schemas.microsoft.com/office/drawing/2016/5/11/chartex" xmlns:mc="http://schemas.openxmlformats.org/markup-compatibility/2006" xmlns:o="urn:schemas-microsoft-com:office:office" xmlns:r="http://schemas.openxmlformats.org/officeDocument/2006/relationships" xmlns:m="http://schemas.openxmlformats.org/officeDocument/2006/math" xmlns:v="urn:schemas-microsoft-com:vml" xmlns:wp14="http://schemas.microsoft.com/office/word/2010/wordprocessingDrawing" xmlns:wp="http://schemas.openxmlformats.org/drawingml/2006/wordprocessingDrawing" xmlns:w10="urn:schemas-microsoft-com:office:word" xmlns:w="http://schemas.openxmlformats.org/wordprocessingml/2006/main" xmlns:w14="http://schemas.microsoft.com/office/word/2010/wordml" xmlns:w15="http://schemas.microsoft.com/office/word/2012/wordml" xmlns:w16se="http://schemas.microsoft.com/office/word/2015/wordml/symex" xmlns:wpg="http://schemas.microsoft.com/office/word/2010/wordprocessingGroup" xmlns:wpi="http://schemas.microsoft.com/office/word/2010/wordprocessingInk" xmlns:wne="http://schemas.microsoft.com/office/word/2006/wordml" xmlns:wps="http://schemas.microsoft.com/office/word/2010/wordprocessingShape" mc:Ignorable="w14 w15 w16se wp14">
   <w:endnote w:type="separator" w:id="-1">
     <w:p>
       <w:r>
@@ -637,7 +496,7 @@
 </file>
 
 <file path=word/footnotes.xml><?xml version="1.0" encoding="utf-8"?>
-<w:footnotes xmlns:wpc="http://schemas.microsoft.com/office/word/2010/wordprocessingCanvas" xmlns:mo="http://schemas.microsoft.com/office/mac/office/2008/main" xmlns:mc="http://schemas.openxmlformats.org/markup-compatibility/2006" xmlns:mv="urn:schemas-microsoft-com:mac:vml" xmlns:o="urn:schemas-microsoft-com:office:office" xmlns:r="http://schemas.openxmlformats.org/officeDocument/2006/relationships" xmlns:m="http://schemas.openxmlformats.org/officeDocument/2006/math" xmlns:v="urn:schemas-microsoft-com:vml" xmlns:wp14="http://schemas.microsoft.com/office/word/2010/wordprocessingDrawing" xmlns:wp="http://schemas.openxmlformats.org/drawingml/2006/wordprocessingDrawing" xmlns:w10="urn:schemas-microsoft-com:office:word" xmlns:w="http://schemas.openxmlformats.org/wordprocessingml/2006/main" xmlns:w14="http://schemas.microsoft.com/office/word/2010/wordml" xmlns:w15="http://schemas.microsoft.com/office/word/2012/wordml" xmlns:wpg="http://schemas.microsoft.com/office/word/2010/wordprocessingGroup" xmlns:wpi="http://schemas.microsoft.com/office/word/2010/wordprocessingInk" xmlns:wne="http://schemas.microsoft.com/office/word/2006/wordml" xmlns:wps="http://schemas.microsoft.com/office/word/2010/wordprocessingShape" mc:Ignorable="w14 w15 wp14">
+<w:footnotes xmlns:wpc="http://schemas.microsoft.com/office/word/2010/wordprocessingCanvas" xmlns:cx="http://schemas.microsoft.com/office/drawing/2014/chartex" xmlns:cx1="http://schemas.microsoft.com/office/drawing/2015/9/8/chartex" xmlns:cx2="http://schemas.microsoft.com/office/drawing/2015/10/21/chartex" xmlns:cx3="http://schemas.microsoft.com/office/drawing/2016/5/9/chartex" xmlns:cx4="http://schemas.microsoft.com/office/drawing/2016/5/10/chartex" xmlns:cx5="http://schemas.microsoft.com/office/drawing/2016/5/11/chartex" xmlns:mc="http://schemas.openxmlformats.org/markup-compatibility/2006" xmlns:o="urn:schemas-microsoft-com:office:office" xmlns:r="http://schemas.openxmlformats.org/officeDocument/2006/relationships" xmlns:m="http://schemas.openxmlformats.org/officeDocument/2006/math" xmlns:v="urn:schemas-microsoft-com:vml" xmlns:wp14="http://schemas.microsoft.com/office/word/2010/wordprocessingDrawing" xmlns:wp="http://schemas.openxmlformats.org/drawingml/2006/wordprocessingDrawing" xmlns:w10="urn:schemas-microsoft-com:office:word" xmlns:w="http://schemas.openxmlformats.org/wordprocessingml/2006/main" xmlns:w14="http://schemas.microsoft.com/office/word/2010/wordml" xmlns:w15="http://schemas.microsoft.com/office/word/2012/wordml" xmlns:w16se="http://schemas.microsoft.com/office/word/2015/wordml/symex" xmlns:wpg="http://schemas.microsoft.com/office/word/2010/wordprocessingGroup" xmlns:wpi="http://schemas.microsoft.com/office/word/2010/wordprocessingInk" xmlns:wne="http://schemas.microsoft.com/office/word/2006/wordml" xmlns:wps="http://schemas.microsoft.com/office/word/2010/wordprocessingShape" mc:Ignorable="w14 w15 w16se wp14">
   <w:footnote w:type="separator" w:id="-1">
     <w:p>
       <w:r>
@@ -656,7 +515,7 @@
 </file>
 
 <file path=word/styles.xml><?xml version="1.0" encoding="utf-8"?>
-<w:styles xmlns:mc="http://schemas.openxmlformats.org/markup-compatibility/2006" xmlns:r="http://schemas.openxmlformats.org/officeDocument/2006/relationships" xmlns:w="http://schemas.openxmlformats.org/wordprocessingml/2006/main" xmlns:w14="http://schemas.microsoft.com/office/word/2010/wordml" xmlns:w15="http://schemas.microsoft.com/office/word/2012/wordml" mc:Ignorable="w14 w15">
+<w:styles xmlns:mc="http://schemas.openxmlformats.org/markup-compatibility/2006" xmlns:r="http://schemas.openxmlformats.org/officeDocument/2006/relationships" xmlns:w="http://schemas.openxmlformats.org/wordprocessingml/2006/main" xmlns:w14="http://schemas.microsoft.com/office/word/2010/wordml" xmlns:w15="http://schemas.microsoft.com/office/word/2012/wordml" xmlns:w16se="http://schemas.microsoft.com/office/word/2015/wordml/symex" mc:Ignorable="w14 w15 w16se">
   <w:docDefaults>
     <w:rPrDefault>
       <w:rPr>
@@ -669,7 +528,7 @@
     </w:rPrDefault>
     <w:pPrDefault/>
   </w:docDefaults>
-  <w:latentStyles w:defLockedState="0" w:defUIPriority="99" w:defSemiHidden="0" w:defUnhideWhenUsed="0" w:defQFormat="0" w:count="382">
+  <w:latentStyles w:defLockedState="0" w:defUIPriority="99" w:defSemiHidden="0" w:defUnhideWhenUsed="0" w:defQFormat="0" w:count="374">
     <w:lsdException w:name="Normal" w:uiPriority="0" w:qFormat="1"/>
     <w:lsdException w:name="heading 1" w:uiPriority="9" w:qFormat="1"/>
     <w:lsdException w:name="heading 2" w:semiHidden="1" w:uiPriority="9" w:unhideWhenUsed="1" w:qFormat="1"/>
@@ -1044,21 +903,22 @@
     <w:lsdException w:name="Mention" w:semiHidden="1" w:unhideWhenUsed="1"/>
     <w:lsdException w:name="Smart Hyperlink" w:semiHidden="1" w:unhideWhenUsed="1"/>
   </w:latentStyles>
-  <w:style w:type="paragraph" w:default="1" w:styleId="Normal">
+  <w:style w:type="paragraph" w:default="1" w:styleId="a">
     <w:name w:val="Normal"/>
     <w:qFormat/>
+    <w:rsid w:val="007E05F6"/>
     <w:pPr>
       <w:widowControl w:val="0"/>
       <w:jc w:val="both"/>
     </w:pPr>
   </w:style>
-  <w:style w:type="character" w:default="1" w:styleId="DefaultParagraphFont">
+  <w:style w:type="character" w:default="1" w:styleId="a0">
     <w:name w:val="Default Paragraph Font"/>
     <w:uiPriority w:val="1"/>
     <w:semiHidden/>
     <w:unhideWhenUsed/>
   </w:style>
-  <w:style w:type="table" w:default="1" w:styleId="TableNormal">
+  <w:style w:type="table" w:default="1" w:styleId="a1">
     <w:name w:val="Normal Table"/>
     <w:uiPriority w:val="99"/>
     <w:semiHidden/>
@@ -1073,16 +933,16 @@
       </w:tblCellMar>
     </w:tblPr>
   </w:style>
-  <w:style w:type="numbering" w:default="1" w:styleId="NoList">
+  <w:style w:type="numbering" w:default="1" w:styleId="a2">
     <w:name w:val="No List"/>
     <w:uiPriority w:val="99"/>
     <w:semiHidden/>
     <w:unhideWhenUsed/>
   </w:style>
-  <w:style w:type="paragraph" w:styleId="Header">
+  <w:style w:type="paragraph" w:styleId="a3">
     <w:name w:val="header"/>
-    <w:basedOn w:val="Normal"/>
-    <w:link w:val="HeaderChar"/>
+    <w:basedOn w:val="a"/>
+    <w:link w:val="a4"/>
     <w:uiPriority w:val="99"/>
     <w:unhideWhenUsed/>
     <w:rsid w:val="009C0116"/>
@@ -1102,10 +962,10 @@
       <w:szCs w:val="18"/>
     </w:rPr>
   </w:style>
-  <w:style w:type="character" w:customStyle="1" w:styleId="HeaderChar">
-    <w:name w:val="Header Char"/>
-    <w:basedOn w:val="DefaultParagraphFont"/>
-    <w:link w:val="Header"/>
+  <w:style w:type="character" w:customStyle="1" w:styleId="a4">
+    <w:name w:val="页眉 字符"/>
+    <w:basedOn w:val="a0"/>
+    <w:link w:val="a3"/>
     <w:uiPriority w:val="99"/>
     <w:rsid w:val="009C0116"/>
     <w:rPr>
@@ -1113,10 +973,10 @@
       <w:szCs w:val="18"/>
     </w:rPr>
   </w:style>
-  <w:style w:type="paragraph" w:styleId="Footer">
+  <w:style w:type="paragraph" w:styleId="a5">
     <w:name w:val="footer"/>
-    <w:basedOn w:val="Normal"/>
-    <w:link w:val="FooterChar"/>
+    <w:basedOn w:val="a"/>
+    <w:link w:val="a6"/>
     <w:uiPriority w:val="99"/>
     <w:unhideWhenUsed/>
     <w:rsid w:val="009C0116"/>
@@ -1133,10 +993,10 @@
       <w:szCs w:val="18"/>
     </w:rPr>
   </w:style>
-  <w:style w:type="character" w:customStyle="1" w:styleId="FooterChar">
-    <w:name w:val="Footer Char"/>
-    <w:basedOn w:val="DefaultParagraphFont"/>
-    <w:link w:val="Footer"/>
+  <w:style w:type="character" w:customStyle="1" w:styleId="a6">
+    <w:name w:val="页脚 字符"/>
+    <w:basedOn w:val="a0"/>
+    <w:link w:val="a5"/>
     <w:uiPriority w:val="99"/>
     <w:rsid w:val="009C0116"/>
     <w:rPr>

</xml_diff>